<commit_message>
Finish UI for the pizza maker.
</commit_message>
<xml_diff>
--- a/CST 250 - Activity 4.docx
+++ b/CST 250 - Activity 4.docx
@@ -490,6 +490,80 @@
           <w:szCs w:val="24"/>
         </w:rPr>
       </w:pPr>
+      <w:r>
+        <w:rPr>
+          <w:rFonts w:ascii="Times New Roman" w:eastAsia="Calibri" w:hAnsi="Times New Roman" w:cs="Times New Roman"/>
+          <w:bCs/>
+          <w:sz w:val="24"/>
+          <w:szCs w:val="24"/>
+        </w:rPr>
+        <w:t>Below is the program being run after designing the UI</w:t>
+      </w:r>
+    </w:p>
+    <w:p>
+      <w:pPr>
+        <w:pStyle w:val="PlainText"/>
+        <w:rPr>
+          <w:rFonts w:ascii="Times New Roman" w:eastAsia="Calibri" w:hAnsi="Times New Roman" w:cs="Times New Roman"/>
+          <w:b/>
+          <w:sz w:val="24"/>
+          <w:szCs w:val="24"/>
+        </w:rPr>
+      </w:pPr>
+    </w:p>
+    <w:p>
+      <w:pPr>
+        <w:pStyle w:val="PlainText"/>
+        <w:rPr>
+          <w:rFonts w:ascii="Times New Roman" w:eastAsia="Calibri" w:hAnsi="Times New Roman" w:cs="Times New Roman"/>
+          <w:bCs/>
+          <w:sz w:val="24"/>
+          <w:szCs w:val="24"/>
+        </w:rPr>
+      </w:pPr>
+      <w:r>
+        <w:rPr>
+          <w:rFonts w:ascii="Times New Roman" w:eastAsia="Calibri" w:hAnsi="Times New Roman" w:cs="Times New Roman"/>
+          <w:bCs/>
+          <w:sz w:val="24"/>
+          <w:szCs w:val="24"/>
+        </w:rPr>
+        <w:drawing>
+          <wp:inline distT="0" distB="0" distL="0" distR="0" wp14:anchorId="222D331B" wp14:editId="16FB6D19">
+            <wp:extent cx="5943600" cy="5133340"/>
+            <wp:effectExtent l="0" t="0" r="0" b="0"/>
+            <wp:docPr id="1808329219" name="Picture 1"/>
+            <wp:cNvGraphicFramePr>
+              <a:graphicFrameLocks xmlns:a="http://schemas.openxmlformats.org/drawingml/2006/main" noChangeAspect="1"/>
+            </wp:cNvGraphicFramePr>
+            <a:graphic xmlns:a="http://schemas.openxmlformats.org/drawingml/2006/main">
+              <a:graphicData uri="http://schemas.openxmlformats.org/drawingml/2006/picture">
+                <pic:pic xmlns:pic="http://schemas.openxmlformats.org/drawingml/2006/picture">
+                  <pic:nvPicPr>
+                    <pic:cNvPr id="1808329219" name=""/>
+                    <pic:cNvPicPr/>
+                  </pic:nvPicPr>
+                  <pic:blipFill>
+                    <a:blip r:embed="rId6"/>
+                    <a:stretch>
+                      <a:fillRect/>
+                    </a:stretch>
+                  </pic:blipFill>
+                  <pic:spPr>
+                    <a:xfrm>
+                      <a:off x="0" y="0"/>
+                      <a:ext cx="5943600" cy="5133340"/>
+                    </a:xfrm>
+                    <a:prstGeom prst="rect">
+                      <a:avLst/>
+                    </a:prstGeom>
+                  </pic:spPr>
+                </pic:pic>
+              </a:graphicData>
+            </a:graphic>
+          </wp:inline>
+        </w:drawing>
+      </w:r>
     </w:p>
     <w:p>
       <w:pPr>

</xml_diff>

<commit_message>
Add a class library and pizza DAO and pizza logic classes.
</commit_message>
<xml_diff>
--- a/CST 250 - Activity 4.docx
+++ b/CST 250 - Activity 4.docx
@@ -529,9 +529,9 @@
           <w:szCs w:val="24"/>
         </w:rPr>
         <w:drawing>
-          <wp:inline distT="0" distB="0" distL="0" distR="0" wp14:anchorId="222D331B" wp14:editId="16FB6D19">
-            <wp:extent cx="5943600" cy="5133340"/>
-            <wp:effectExtent l="0" t="0" r="0" b="0"/>
+          <wp:inline distT="0" distB="0" distL="0" distR="0" wp14:anchorId="222D331B" wp14:editId="08E235F5">
+            <wp:extent cx="3404114" cy="2940050"/>
+            <wp:effectExtent l="0" t="0" r="6350" b="0"/>
             <wp:docPr id="1808329219" name="Picture 1"/>
             <wp:cNvGraphicFramePr>
               <a:graphicFrameLocks xmlns:a="http://schemas.openxmlformats.org/drawingml/2006/main" noChangeAspect="1"/>
@@ -552,7 +552,7 @@
                   <pic:spPr>
                     <a:xfrm>
                       <a:off x="0" y="0"/>
-                      <a:ext cx="5943600" cy="5133340"/>
+                      <a:ext cx="3419137" cy="2953025"/>
                     </a:xfrm>
                     <a:prstGeom prst="rect">
                       <a:avLst/>
@@ -617,6 +617,15 @@
           <w:szCs w:val="24"/>
         </w:rPr>
       </w:pPr>
+      <w:r>
+        <w:rPr>
+          <w:rFonts w:ascii="Times New Roman" w:eastAsia="Calibri" w:hAnsi="Times New Roman" w:cs="Times New Roman"/>
+          <w:bCs/>
+          <w:sz w:val="24"/>
+          <w:szCs w:val="24"/>
+        </w:rPr>
+        <w:t>Running the program with default values</w:t>
+      </w:r>
     </w:p>
     <w:p>
       <w:pPr>
@@ -628,12 +637,1369 @@
           <w:szCs w:val="24"/>
         </w:rPr>
       </w:pPr>
+      <w:r>
+        <w:rPr>
+          <w:rFonts w:ascii="Times New Roman" w:eastAsia="Calibri" w:hAnsi="Times New Roman" w:cs="Times New Roman"/>
+          <w:bCs/>
+          <w:sz w:val="24"/>
+          <w:szCs w:val="24"/>
+        </w:rPr>
+        <w:br/>
+      </w:r>
+      <w:r>
+        <w:rPr>
+          <w:rFonts w:ascii="Times New Roman" w:eastAsia="Calibri" w:hAnsi="Times New Roman" w:cs="Times New Roman"/>
+          <w:bCs/>
+          <w:sz w:val="24"/>
+          <w:szCs w:val="24"/>
+        </w:rPr>
+        <w:drawing>
+          <wp:inline distT="0" distB="0" distL="0" distR="0" wp14:anchorId="6BB47C35" wp14:editId="236B869D">
+            <wp:extent cx="3406831" cy="2946400"/>
+            <wp:effectExtent l="0" t="0" r="3175" b="6350"/>
+            <wp:docPr id="1293017219" name="Picture 1"/>
+            <wp:cNvGraphicFramePr>
+              <a:graphicFrameLocks xmlns:a="http://schemas.openxmlformats.org/drawingml/2006/main" noChangeAspect="1"/>
+            </wp:cNvGraphicFramePr>
+            <a:graphic xmlns:a="http://schemas.openxmlformats.org/drawingml/2006/main">
+              <a:graphicData uri="http://schemas.openxmlformats.org/drawingml/2006/picture">
+                <pic:pic xmlns:pic="http://schemas.openxmlformats.org/drawingml/2006/picture">
+                  <pic:nvPicPr>
+                    <pic:cNvPr id="1293017219" name=""/>
+                    <pic:cNvPicPr/>
+                  </pic:nvPicPr>
+                  <pic:blipFill>
+                    <a:blip r:embed="rId7"/>
+                    <a:stretch>
+                      <a:fillRect/>
+                    </a:stretch>
+                  </pic:blipFill>
+                  <pic:spPr>
+                    <a:xfrm>
+                      <a:off x="0" y="0"/>
+                      <a:ext cx="3417276" cy="2955434"/>
+                    </a:xfrm>
+                    <a:prstGeom prst="rect">
+                      <a:avLst/>
+                    </a:prstGeom>
+                  </pic:spPr>
+                </pic:pic>
+              </a:graphicData>
+            </a:graphic>
+          </wp:inline>
+        </w:drawing>
+      </w:r>
     </w:p>
     <w:p>
       <w:pPr>
         <w:pStyle w:val="PlainText"/>
         <w:rPr>
           <w:rFonts w:ascii="Times New Roman" w:eastAsia="Calibri" w:hAnsi="Times New Roman" w:cs="Times New Roman"/>
+          <w:bCs/>
+          <w:sz w:val="24"/>
+          <w:szCs w:val="24"/>
+        </w:rPr>
+      </w:pPr>
+    </w:p>
+    <w:p>
+      <w:pPr>
+        <w:pStyle w:val="PlainText"/>
+        <w:rPr>
+          <w:rFonts w:ascii="Times New Roman" w:eastAsia="Calibri" w:hAnsi="Times New Roman" w:cs="Times New Roman"/>
+          <w:bCs/>
+          <w:sz w:val="24"/>
+          <w:szCs w:val="24"/>
+        </w:rPr>
+      </w:pPr>
+      <w:r>
+        <w:rPr>
+          <w:rFonts w:ascii="Times New Roman" w:eastAsia="Calibri" w:hAnsi="Times New Roman" w:cs="Times New Roman"/>
+          <w:bCs/>
+          <w:sz w:val="24"/>
+          <w:szCs w:val="24"/>
+        </w:rPr>
+        <w:t xml:space="preserve">After </w:t>
+      </w:r>
+      <w:r>
+        <w:rPr>
+          <w:rFonts w:ascii="Times New Roman" w:eastAsia="Calibri" w:hAnsi="Times New Roman" w:cs="Times New Roman"/>
+          <w:bCs/>
+          <w:sz w:val="24"/>
+          <w:szCs w:val="24"/>
+        </w:rPr>
+        <w:t>customizing the pizza</w:t>
+      </w:r>
+    </w:p>
+    <w:p>
+      <w:pPr>
+        <w:pStyle w:val="PlainText"/>
+        <w:rPr>
+          <w:rFonts w:ascii="Times New Roman" w:eastAsia="Calibri" w:hAnsi="Times New Roman" w:cs="Times New Roman"/>
+          <w:bCs/>
+          <w:sz w:val="24"/>
+          <w:szCs w:val="24"/>
+        </w:rPr>
+      </w:pPr>
+      <w:r>
+        <w:rPr>
+          <w:rFonts w:ascii="Times New Roman" w:eastAsia="Calibri" w:hAnsi="Times New Roman" w:cs="Times New Roman"/>
+          <w:bCs/>
+          <w:sz w:val="24"/>
+          <w:szCs w:val="24"/>
+        </w:rPr>
+        <w:br/>
+      </w:r>
+      <w:r>
+        <w:rPr>
+          <w:rFonts w:ascii="Times New Roman" w:eastAsia="Calibri" w:hAnsi="Times New Roman" w:cs="Times New Roman"/>
+          <w:bCs/>
+          <w:sz w:val="24"/>
+          <w:szCs w:val="24"/>
+        </w:rPr>
+        <w:drawing>
+          <wp:inline distT="0" distB="0" distL="0" distR="0" wp14:anchorId="1780B9A0" wp14:editId="4E97B4F8">
+            <wp:extent cx="3303636" cy="2851150"/>
+            <wp:effectExtent l="0" t="0" r="0" b="6350"/>
+            <wp:docPr id="247107330" name="Picture 1"/>
+            <wp:cNvGraphicFramePr>
+              <a:graphicFrameLocks xmlns:a="http://schemas.openxmlformats.org/drawingml/2006/main" noChangeAspect="1"/>
+            </wp:cNvGraphicFramePr>
+            <a:graphic xmlns:a="http://schemas.openxmlformats.org/drawingml/2006/main">
+              <a:graphicData uri="http://schemas.openxmlformats.org/drawingml/2006/picture">
+                <pic:pic xmlns:pic="http://schemas.openxmlformats.org/drawingml/2006/picture">
+                  <pic:nvPicPr>
+                    <pic:cNvPr id="247107330" name=""/>
+                    <pic:cNvPicPr/>
+                  </pic:nvPicPr>
+                  <pic:blipFill>
+                    <a:blip r:embed="rId8"/>
+                    <a:stretch>
+                      <a:fillRect/>
+                    </a:stretch>
+                  </pic:blipFill>
+                  <pic:spPr>
+                    <a:xfrm>
+                      <a:off x="0" y="0"/>
+                      <a:ext cx="3317265" cy="2862912"/>
+                    </a:xfrm>
+                    <a:prstGeom prst="rect">
+                      <a:avLst/>
+                    </a:prstGeom>
+                  </pic:spPr>
+                </pic:pic>
+              </a:graphicData>
+            </a:graphic>
+          </wp:inline>
+        </w:drawing>
+      </w:r>
+    </w:p>
+    <w:p>
+      <w:pPr>
+        <w:pStyle w:val="PlainText"/>
+        <w:rPr>
+          <w:rFonts w:ascii="Times New Roman" w:eastAsia="Calibri" w:hAnsi="Times New Roman" w:cs="Times New Roman"/>
+          <w:bCs/>
+          <w:sz w:val="24"/>
+          <w:szCs w:val="24"/>
+        </w:rPr>
+      </w:pPr>
+    </w:p>
+    <w:p>
+      <w:pPr>
+        <w:pStyle w:val="PlainText"/>
+        <w:rPr>
+          <w:rFonts w:ascii="Times New Roman" w:eastAsia="Calibri" w:hAnsi="Times New Roman" w:cs="Times New Roman"/>
+          <w:bCs/>
+          <w:sz w:val="24"/>
+          <w:szCs w:val="24"/>
+        </w:rPr>
+      </w:pPr>
+    </w:p>
+    <w:p>
+      <w:pPr>
+        <w:pStyle w:val="PlainText"/>
+        <w:numPr>
+          <w:ilvl w:val="0"/>
+          <w:numId w:val="18"/>
+        </w:numPr>
+        <w:rPr>
+          <w:rFonts w:ascii="Times New Roman" w:eastAsia="Calibri" w:hAnsi="Times New Roman" w:cs="Times New Roman"/>
+          <w:bCs/>
+          <w:sz w:val="24"/>
+          <w:szCs w:val="24"/>
+        </w:rPr>
+      </w:pPr>
+      <w:bookmarkStart w:id="1" w:name="OLE_LINK3"/>
+      <w:bookmarkStart w:id="2" w:name="OLE_LINK17"/>
+      <w:r>
+        <w:rPr>
+          <w:rFonts w:ascii="Times New Roman" w:eastAsia="Calibri" w:hAnsi="Times New Roman" w:cs="Times New Roman"/>
+          <w:bCs/>
+          <w:sz w:val="24"/>
+          <w:szCs w:val="24"/>
+        </w:rPr>
+        <w:t>A</w:t>
+      </w:r>
+      <w:r>
+        <w:rPr>
+          <w:rFonts w:ascii="Times New Roman" w:eastAsia="Calibri" w:hAnsi="Times New Roman" w:cs="Times New Roman"/>
+          <w:bCs/>
+          <w:sz w:val="24"/>
+          <w:szCs w:val="24"/>
+        </w:rPr>
+        <w:t xml:space="preserve"> screenshot of the citations for </w:t>
+      </w:r>
+      <w:proofErr w:type="spellStart"/>
+      <w:r>
+        <w:rPr>
+          <w:rFonts w:ascii="Times New Roman" w:eastAsia="Calibri" w:hAnsi="Times New Roman" w:cs="Times New Roman"/>
+          <w:bCs/>
+          <w:sz w:val="24"/>
+          <w:szCs w:val="24"/>
+        </w:rPr>
+        <w:t>PizzaModel</w:t>
+      </w:r>
+      <w:proofErr w:type="spellEnd"/>
+      <w:r>
+        <w:rPr>
+          <w:rFonts w:ascii="Times New Roman" w:eastAsia="Calibri" w:hAnsi="Times New Roman" w:cs="Times New Roman"/>
+          <w:bCs/>
+          <w:sz w:val="24"/>
+          <w:szCs w:val="24"/>
+        </w:rPr>
+        <w:t xml:space="preserve"> and </w:t>
+      </w:r>
+      <w:proofErr w:type="spellStart"/>
+      <w:r>
+        <w:rPr>
+          <w:rFonts w:ascii="Times New Roman" w:eastAsia="Calibri" w:hAnsi="Times New Roman" w:cs="Times New Roman"/>
+          <w:bCs/>
+          <w:sz w:val="24"/>
+          <w:szCs w:val="24"/>
+        </w:rPr>
+        <w:t>FrmPizzaMaker</w:t>
+      </w:r>
+      <w:bookmarkStart w:id="3" w:name="OLE_LINK18"/>
+      <w:bookmarkEnd w:id="1"/>
+      <w:proofErr w:type="spellEnd"/>
+    </w:p>
+    <w:p>
+      <w:pPr>
+        <w:pStyle w:val="PlainText"/>
+        <w:rPr>
+          <w:rFonts w:ascii="Times New Roman" w:eastAsia="Calibri" w:hAnsi="Times New Roman" w:cs="Times New Roman"/>
+          <w:bCs/>
+          <w:sz w:val="24"/>
+          <w:szCs w:val="24"/>
+        </w:rPr>
+      </w:pPr>
+    </w:p>
+    <w:p>
+      <w:pPr>
+        <w:pStyle w:val="PlainText"/>
+        <w:rPr>
+          <w:rFonts w:ascii="Times New Roman" w:eastAsia="Calibri" w:hAnsi="Times New Roman" w:cs="Times New Roman"/>
+          <w:bCs/>
+          <w:sz w:val="24"/>
+          <w:szCs w:val="24"/>
+        </w:rPr>
+      </w:pPr>
+      <w:r>
+        <w:rPr>
+          <w:rFonts w:ascii="Times New Roman" w:eastAsia="Calibri" w:hAnsi="Times New Roman" w:cs="Times New Roman"/>
+          <w:bCs/>
+          <w:sz w:val="24"/>
+          <w:szCs w:val="24"/>
+        </w:rPr>
+        <w:drawing>
+          <wp:inline distT="0" distB="0" distL="0" distR="0" wp14:anchorId="59CDD23E" wp14:editId="55262D4F">
+            <wp:extent cx="2197100" cy="1655349"/>
+            <wp:effectExtent l="0" t="0" r="0" b="2540"/>
+            <wp:docPr id="1770572890" name="Picture 1"/>
+            <wp:cNvGraphicFramePr>
+              <a:graphicFrameLocks xmlns:a="http://schemas.openxmlformats.org/drawingml/2006/main" noChangeAspect="1"/>
+            </wp:cNvGraphicFramePr>
+            <a:graphic xmlns:a="http://schemas.openxmlformats.org/drawingml/2006/main">
+              <a:graphicData uri="http://schemas.openxmlformats.org/drawingml/2006/picture">
+                <pic:pic xmlns:pic="http://schemas.openxmlformats.org/drawingml/2006/picture">
+                  <pic:nvPicPr>
+                    <pic:cNvPr id="1770572890" name=""/>
+                    <pic:cNvPicPr/>
+                  </pic:nvPicPr>
+                  <pic:blipFill>
+                    <a:blip r:embed="rId9"/>
+                    <a:stretch>
+                      <a:fillRect/>
+                    </a:stretch>
+                  </pic:blipFill>
+                  <pic:spPr>
+                    <a:xfrm>
+                      <a:off x="0" y="0"/>
+                      <a:ext cx="2214938" cy="1668788"/>
+                    </a:xfrm>
+                    <a:prstGeom prst="rect">
+                      <a:avLst/>
+                    </a:prstGeom>
+                  </pic:spPr>
+                </pic:pic>
+              </a:graphicData>
+            </a:graphic>
+          </wp:inline>
+        </w:drawing>
+      </w:r>
+    </w:p>
+    <w:p>
+      <w:pPr>
+        <w:pStyle w:val="PlainText"/>
+        <w:rPr>
+          <w:rFonts w:ascii="Times New Roman" w:eastAsia="Calibri" w:hAnsi="Times New Roman" w:cs="Times New Roman"/>
+          <w:bCs/>
+          <w:sz w:val="24"/>
+          <w:szCs w:val="24"/>
+        </w:rPr>
+      </w:pPr>
+    </w:p>
+    <w:p>
+      <w:pPr>
+        <w:pStyle w:val="PlainText"/>
+        <w:rPr>
+          <w:rFonts w:ascii="Times New Roman" w:eastAsia="Calibri" w:hAnsi="Times New Roman" w:cs="Times New Roman"/>
+          <w:bCs/>
+          <w:sz w:val="24"/>
+          <w:szCs w:val="24"/>
+        </w:rPr>
+      </w:pPr>
+      <w:r>
+        <w:rPr>
+          <w:rFonts w:ascii="Times New Roman" w:eastAsia="Calibri" w:hAnsi="Times New Roman" w:cs="Times New Roman"/>
+          <w:bCs/>
+          <w:sz w:val="24"/>
+          <w:szCs w:val="24"/>
+        </w:rPr>
+        <w:drawing>
+          <wp:inline distT="0" distB="0" distL="0" distR="0" wp14:anchorId="56036BEA" wp14:editId="2A1181BF">
+            <wp:extent cx="2216150" cy="1964076"/>
+            <wp:effectExtent l="0" t="0" r="0" b="0"/>
+            <wp:docPr id="1883903772" name="Picture 1"/>
+            <wp:cNvGraphicFramePr>
+              <a:graphicFrameLocks xmlns:a="http://schemas.openxmlformats.org/drawingml/2006/main" noChangeAspect="1"/>
+            </wp:cNvGraphicFramePr>
+            <a:graphic xmlns:a="http://schemas.openxmlformats.org/drawingml/2006/main">
+              <a:graphicData uri="http://schemas.openxmlformats.org/drawingml/2006/picture">
+                <pic:pic xmlns:pic="http://schemas.openxmlformats.org/drawingml/2006/picture">
+                  <pic:nvPicPr>
+                    <pic:cNvPr id="1883903772" name=""/>
+                    <pic:cNvPicPr/>
+                  </pic:nvPicPr>
+                  <pic:blipFill>
+                    <a:blip r:embed="rId10"/>
+                    <a:stretch>
+                      <a:fillRect/>
+                    </a:stretch>
+                  </pic:blipFill>
+                  <pic:spPr>
+                    <a:xfrm>
+                      <a:off x="0" y="0"/>
+                      <a:ext cx="2234318" cy="1980177"/>
+                    </a:xfrm>
+                    <a:prstGeom prst="rect">
+                      <a:avLst/>
+                    </a:prstGeom>
+                  </pic:spPr>
+                </pic:pic>
+              </a:graphicData>
+            </a:graphic>
+          </wp:inline>
+        </w:drawing>
+      </w:r>
+    </w:p>
+    <w:p>
+      <w:pPr>
+        <w:pStyle w:val="PlainText"/>
+        <w:rPr>
+          <w:rFonts w:ascii="Times New Roman" w:eastAsia="Calibri" w:hAnsi="Times New Roman" w:cs="Times New Roman"/>
+          <w:bCs/>
+          <w:sz w:val="24"/>
+          <w:szCs w:val="24"/>
+        </w:rPr>
+      </w:pPr>
+    </w:p>
+    <w:p>
+      <w:pPr>
+        <w:pStyle w:val="PlainText"/>
+        <w:numPr>
+          <w:ilvl w:val="0"/>
+          <w:numId w:val="18"/>
+        </w:numPr>
+        <w:rPr>
+          <w:rFonts w:ascii="Times New Roman" w:eastAsia="Calibri" w:hAnsi="Times New Roman" w:cs="Times New Roman"/>
+          <w:bCs/>
+          <w:sz w:val="24"/>
+          <w:szCs w:val="24"/>
+        </w:rPr>
+      </w:pPr>
+      <w:bookmarkStart w:id="4" w:name="OLE_LINK29"/>
+      <w:bookmarkEnd w:id="2"/>
+      <w:r>
+        <w:rPr>
+          <w:rFonts w:ascii="Times New Roman" w:eastAsia="Calibri" w:hAnsi="Times New Roman" w:cs="Times New Roman"/>
+          <w:bCs/>
+          <w:sz w:val="24"/>
+          <w:szCs w:val="24"/>
+        </w:rPr>
+        <w:lastRenderedPageBreak/>
+        <w:t>A</w:t>
+      </w:r>
+      <w:r>
+        <w:rPr>
+          <w:rFonts w:ascii="Times New Roman" w:eastAsia="Calibri" w:hAnsi="Times New Roman" w:cs="Times New Roman"/>
+          <w:bCs/>
+          <w:sz w:val="24"/>
+          <w:szCs w:val="24"/>
+        </w:rPr>
+        <w:t xml:space="preserve"> screenshot of the default constructors for </w:t>
+      </w:r>
+      <w:proofErr w:type="spellStart"/>
+      <w:r>
+        <w:rPr>
+          <w:rFonts w:ascii="Times New Roman" w:eastAsia="Calibri" w:hAnsi="Times New Roman" w:cs="Times New Roman"/>
+          <w:bCs/>
+          <w:sz w:val="24"/>
+          <w:szCs w:val="24"/>
+        </w:rPr>
+        <w:t>PizzaModel</w:t>
+      </w:r>
+      <w:proofErr w:type="spellEnd"/>
+      <w:r>
+        <w:rPr>
+          <w:rFonts w:ascii="Times New Roman" w:eastAsia="Calibri" w:hAnsi="Times New Roman" w:cs="Times New Roman"/>
+          <w:bCs/>
+          <w:sz w:val="24"/>
+          <w:szCs w:val="24"/>
+        </w:rPr>
+        <w:t xml:space="preserve"> and </w:t>
+      </w:r>
+      <w:proofErr w:type="spellStart"/>
+      <w:r>
+        <w:rPr>
+          <w:rFonts w:ascii="Times New Roman" w:eastAsia="Calibri" w:hAnsi="Times New Roman" w:cs="Times New Roman"/>
+          <w:bCs/>
+          <w:sz w:val="24"/>
+          <w:szCs w:val="24"/>
+        </w:rPr>
+        <w:t>FrmPizzaMaker</w:t>
+      </w:r>
+      <w:proofErr w:type="spellEnd"/>
+      <w:r>
+        <w:rPr>
+          <w:rFonts w:ascii="Times New Roman" w:eastAsia="Calibri" w:hAnsi="Times New Roman" w:cs="Times New Roman"/>
+          <w:bCs/>
+          <w:sz w:val="24"/>
+          <w:szCs w:val="24"/>
+        </w:rPr>
+        <w:t>.</w:t>
+      </w:r>
+    </w:p>
+    <w:p>
+      <w:pPr>
+        <w:pStyle w:val="PlainText"/>
+        <w:rPr>
+          <w:rFonts w:ascii="Times New Roman" w:eastAsia="Calibri" w:hAnsi="Times New Roman" w:cs="Times New Roman"/>
+          <w:bCs/>
+          <w:sz w:val="24"/>
+          <w:szCs w:val="24"/>
+        </w:rPr>
+      </w:pPr>
+    </w:p>
+    <w:p>
+      <w:pPr>
+        <w:pStyle w:val="PlainText"/>
+        <w:rPr>
+          <w:rFonts w:ascii="Times New Roman" w:eastAsia="Calibri" w:hAnsi="Times New Roman" w:cs="Times New Roman"/>
+          <w:bCs/>
+          <w:sz w:val="24"/>
+          <w:szCs w:val="24"/>
+        </w:rPr>
+      </w:pPr>
+      <w:r>
+        <w:rPr>
+          <w:rFonts w:ascii="Times New Roman" w:eastAsia="Calibri" w:hAnsi="Times New Roman" w:cs="Times New Roman"/>
+          <w:bCs/>
+          <w:sz w:val="24"/>
+          <w:szCs w:val="24"/>
+        </w:rPr>
+        <w:drawing>
+          <wp:inline distT="0" distB="0" distL="0" distR="0" wp14:anchorId="2CFC1429" wp14:editId="59266511">
+            <wp:extent cx="3968885" cy="4133850"/>
+            <wp:effectExtent l="0" t="0" r="0" b="0"/>
+            <wp:docPr id="497558008" name="Picture 1"/>
+            <wp:cNvGraphicFramePr>
+              <a:graphicFrameLocks xmlns:a="http://schemas.openxmlformats.org/drawingml/2006/main" noChangeAspect="1"/>
+            </wp:cNvGraphicFramePr>
+            <a:graphic xmlns:a="http://schemas.openxmlformats.org/drawingml/2006/main">
+              <a:graphicData uri="http://schemas.openxmlformats.org/drawingml/2006/picture">
+                <pic:pic xmlns:pic="http://schemas.openxmlformats.org/drawingml/2006/picture">
+                  <pic:nvPicPr>
+                    <pic:cNvPr id="497558008" name=""/>
+                    <pic:cNvPicPr/>
+                  </pic:nvPicPr>
+                  <pic:blipFill>
+                    <a:blip r:embed="rId11"/>
+                    <a:stretch>
+                      <a:fillRect/>
+                    </a:stretch>
+                  </pic:blipFill>
+                  <pic:spPr>
+                    <a:xfrm>
+                      <a:off x="0" y="0"/>
+                      <a:ext cx="3974774" cy="4139984"/>
+                    </a:xfrm>
+                    <a:prstGeom prst="rect">
+                      <a:avLst/>
+                    </a:prstGeom>
+                  </pic:spPr>
+                </pic:pic>
+              </a:graphicData>
+            </a:graphic>
+          </wp:inline>
+        </w:drawing>
+      </w:r>
+    </w:p>
+    <w:p>
+      <w:pPr>
+        <w:pStyle w:val="PlainText"/>
+        <w:rPr>
+          <w:rFonts w:ascii="Times New Roman" w:eastAsia="Calibri" w:hAnsi="Times New Roman" w:cs="Times New Roman"/>
+          <w:bCs/>
+          <w:sz w:val="24"/>
+          <w:szCs w:val="24"/>
+        </w:rPr>
+      </w:pPr>
+    </w:p>
+    <w:p>
+      <w:pPr>
+        <w:pStyle w:val="PlainText"/>
+        <w:rPr>
+          <w:rFonts w:ascii="Times New Roman" w:eastAsia="Calibri" w:hAnsi="Times New Roman" w:cs="Times New Roman"/>
+          <w:bCs/>
+          <w:sz w:val="24"/>
+          <w:szCs w:val="24"/>
+        </w:rPr>
+      </w:pPr>
+      <w:r>
+        <w:rPr>
+          <w:rFonts w:ascii="Times New Roman" w:eastAsia="Calibri" w:hAnsi="Times New Roman" w:cs="Times New Roman"/>
+          <w:bCs/>
+          <w:sz w:val="24"/>
+          <w:szCs w:val="24"/>
+        </w:rPr>
+        <w:drawing>
+          <wp:inline distT="0" distB="0" distL="0" distR="0" wp14:anchorId="570117D6" wp14:editId="6EA37374">
+            <wp:extent cx="3958251" cy="3003550"/>
+            <wp:effectExtent l="0" t="0" r="4445" b="6350"/>
+            <wp:docPr id="741399965" name="Picture 1"/>
+            <wp:cNvGraphicFramePr>
+              <a:graphicFrameLocks xmlns:a="http://schemas.openxmlformats.org/drawingml/2006/main" noChangeAspect="1"/>
+            </wp:cNvGraphicFramePr>
+            <a:graphic xmlns:a="http://schemas.openxmlformats.org/drawingml/2006/main">
+              <a:graphicData uri="http://schemas.openxmlformats.org/drawingml/2006/picture">
+                <pic:pic xmlns:pic="http://schemas.openxmlformats.org/drawingml/2006/picture">
+                  <pic:nvPicPr>
+                    <pic:cNvPr id="741399965" name=""/>
+                    <pic:cNvPicPr/>
+                  </pic:nvPicPr>
+                  <pic:blipFill>
+                    <a:blip r:embed="rId12"/>
+                    <a:stretch>
+                      <a:fillRect/>
+                    </a:stretch>
+                  </pic:blipFill>
+                  <pic:spPr>
+                    <a:xfrm>
+                      <a:off x="0" y="0"/>
+                      <a:ext cx="3961847" cy="3006279"/>
+                    </a:xfrm>
+                    <a:prstGeom prst="rect">
+                      <a:avLst/>
+                    </a:prstGeom>
+                  </pic:spPr>
+                </pic:pic>
+              </a:graphicData>
+            </a:graphic>
+          </wp:inline>
+        </w:drawing>
+      </w:r>
+    </w:p>
+    <w:p>
+      <w:pPr>
+        <w:pStyle w:val="PlainText"/>
+        <w:rPr>
+          <w:rFonts w:ascii="Times New Roman" w:eastAsia="Calibri" w:hAnsi="Times New Roman" w:cs="Times New Roman"/>
+          <w:bCs/>
+          <w:sz w:val="24"/>
+          <w:szCs w:val="24"/>
+        </w:rPr>
+      </w:pPr>
+    </w:p>
+    <w:p>
+      <w:pPr>
+        <w:pStyle w:val="PlainText"/>
+        <w:rPr>
+          <w:rFonts w:ascii="Times New Roman" w:eastAsia="Calibri" w:hAnsi="Times New Roman" w:cs="Times New Roman"/>
+          <w:bCs/>
+          <w:sz w:val="24"/>
+          <w:szCs w:val="24"/>
+        </w:rPr>
+      </w:pPr>
+    </w:p>
+    <w:p>
+      <w:pPr>
+        <w:pStyle w:val="PlainText"/>
+        <w:numPr>
+          <w:ilvl w:val="0"/>
+          <w:numId w:val="18"/>
+        </w:numPr>
+        <w:rPr>
+          <w:rFonts w:ascii="Times New Roman" w:eastAsia="Calibri" w:hAnsi="Times New Roman" w:cs="Times New Roman"/>
+          <w:bCs/>
+          <w:sz w:val="24"/>
+          <w:szCs w:val="24"/>
+        </w:rPr>
+      </w:pPr>
+      <w:r>
+        <w:rPr>
+          <w:rFonts w:ascii="Times New Roman" w:eastAsia="Calibri" w:hAnsi="Times New Roman" w:cs="Times New Roman"/>
+          <w:bCs/>
+          <w:sz w:val="24"/>
+          <w:szCs w:val="24"/>
+        </w:rPr>
+        <w:lastRenderedPageBreak/>
+        <w:t>A</w:t>
+      </w:r>
+      <w:r>
+        <w:rPr>
+          <w:rFonts w:ascii="Times New Roman" w:eastAsia="Calibri" w:hAnsi="Times New Roman" w:cs="Times New Roman"/>
+          <w:bCs/>
+          <w:sz w:val="24"/>
+          <w:szCs w:val="24"/>
+        </w:rPr>
+        <w:t xml:space="preserve"> screenshot of the </w:t>
+      </w:r>
+      <w:proofErr w:type="spellStart"/>
+      <w:r>
+        <w:rPr>
+          <w:rFonts w:ascii="Times New Roman" w:eastAsia="Calibri" w:hAnsi="Times New Roman" w:cs="Times New Roman"/>
+          <w:bCs/>
+          <w:sz w:val="24"/>
+          <w:szCs w:val="24"/>
+        </w:rPr>
+        <w:t>EnablePizzaCreation</w:t>
+      </w:r>
+      <w:proofErr w:type="spellEnd"/>
+      <w:r>
+        <w:rPr>
+          <w:rFonts w:ascii="Times New Roman" w:eastAsia="Calibri" w:hAnsi="Times New Roman" w:cs="Times New Roman"/>
+          <w:bCs/>
+          <w:sz w:val="24"/>
+          <w:szCs w:val="24"/>
+        </w:rPr>
+        <w:t xml:space="preserve">, </w:t>
+      </w:r>
+      <w:proofErr w:type="spellStart"/>
+      <w:r>
+        <w:rPr>
+          <w:rFonts w:ascii="Times New Roman" w:eastAsia="Calibri" w:hAnsi="Times New Roman" w:cs="Times New Roman"/>
+          <w:bCs/>
+          <w:sz w:val="24"/>
+          <w:szCs w:val="24"/>
+        </w:rPr>
+        <w:t>TxtNameLeaveEH</w:t>
+      </w:r>
+      <w:proofErr w:type="spellEnd"/>
+      <w:r>
+        <w:rPr>
+          <w:rFonts w:ascii="Times New Roman" w:eastAsia="Calibri" w:hAnsi="Times New Roman" w:cs="Times New Roman"/>
+          <w:bCs/>
+          <w:sz w:val="24"/>
+          <w:szCs w:val="24"/>
+        </w:rPr>
+        <w:t xml:space="preserve">, </w:t>
+      </w:r>
+      <w:proofErr w:type="spellStart"/>
+      <w:r>
+        <w:rPr>
+          <w:rFonts w:ascii="Times New Roman" w:eastAsia="Calibri" w:hAnsi="Times New Roman" w:cs="Times New Roman"/>
+          <w:bCs/>
+          <w:sz w:val="24"/>
+          <w:szCs w:val="24"/>
+        </w:rPr>
+        <w:t>UpdatePrice</w:t>
+      </w:r>
+      <w:proofErr w:type="spellEnd"/>
+      <w:r>
+        <w:rPr>
+          <w:rFonts w:ascii="Times New Roman" w:eastAsia="Calibri" w:hAnsi="Times New Roman" w:cs="Times New Roman"/>
+          <w:bCs/>
+          <w:sz w:val="24"/>
+          <w:szCs w:val="24"/>
+        </w:rPr>
+        <w:t xml:space="preserve">, </w:t>
+      </w:r>
+      <w:proofErr w:type="spellStart"/>
+      <w:r>
+        <w:rPr>
+          <w:rFonts w:ascii="Times New Roman" w:eastAsia="Calibri" w:hAnsi="Times New Roman" w:cs="Times New Roman"/>
+          <w:bCs/>
+          <w:sz w:val="24"/>
+          <w:szCs w:val="24"/>
+        </w:rPr>
+        <w:t>ChbIngredientCheckedChangedEH</w:t>
+      </w:r>
+      <w:proofErr w:type="spellEnd"/>
+      <w:r>
+        <w:rPr>
+          <w:rFonts w:ascii="Times New Roman" w:eastAsia="Calibri" w:hAnsi="Times New Roman" w:cs="Times New Roman"/>
+          <w:bCs/>
+          <w:sz w:val="24"/>
+          <w:szCs w:val="24"/>
+        </w:rPr>
+        <w:t xml:space="preserve">, </w:t>
+      </w:r>
+      <w:proofErr w:type="spellStart"/>
+      <w:r>
+        <w:rPr>
+          <w:rFonts w:ascii="Times New Roman" w:eastAsia="Calibri" w:hAnsi="Times New Roman" w:cs="Times New Roman"/>
+          <w:bCs/>
+          <w:sz w:val="24"/>
+          <w:szCs w:val="24"/>
+        </w:rPr>
+        <w:t>LsbStrangeAddOnsSelectedIndexChangedEH</w:t>
+      </w:r>
+      <w:proofErr w:type="spellEnd"/>
+      <w:r>
+        <w:rPr>
+          <w:rFonts w:ascii="Times New Roman" w:eastAsia="Calibri" w:hAnsi="Times New Roman" w:cs="Times New Roman"/>
+          <w:bCs/>
+          <w:sz w:val="24"/>
+          <w:szCs w:val="24"/>
+        </w:rPr>
+        <w:t xml:space="preserve">, </w:t>
+      </w:r>
+      <w:proofErr w:type="spellStart"/>
+      <w:r>
+        <w:rPr>
+          <w:rFonts w:ascii="Times New Roman" w:eastAsia="Calibri" w:hAnsi="Times New Roman" w:cs="Times New Roman"/>
+          <w:bCs/>
+          <w:sz w:val="24"/>
+          <w:szCs w:val="24"/>
+        </w:rPr>
+        <w:t>RdoCrustCheckedChangedEH</w:t>
+      </w:r>
+      <w:proofErr w:type="spellEnd"/>
+      <w:r>
+        <w:rPr>
+          <w:rFonts w:ascii="Times New Roman" w:eastAsia="Calibri" w:hAnsi="Times New Roman" w:cs="Times New Roman"/>
+          <w:bCs/>
+          <w:sz w:val="24"/>
+          <w:szCs w:val="24"/>
+        </w:rPr>
+        <w:t xml:space="preserve">, </w:t>
+      </w:r>
+      <w:proofErr w:type="spellStart"/>
+      <w:r>
+        <w:rPr>
+          <w:rFonts w:ascii="Times New Roman" w:eastAsia="Calibri" w:hAnsi="Times New Roman" w:cs="Times New Roman"/>
+          <w:bCs/>
+          <w:sz w:val="24"/>
+          <w:szCs w:val="24"/>
+        </w:rPr>
+        <w:t>HsbExtraGoodiesValueChangedEH</w:t>
+      </w:r>
+      <w:proofErr w:type="spellEnd"/>
+      <w:r>
+        <w:rPr>
+          <w:rFonts w:ascii="Times New Roman" w:eastAsia="Calibri" w:hAnsi="Times New Roman" w:cs="Times New Roman"/>
+          <w:bCs/>
+          <w:sz w:val="24"/>
+          <w:szCs w:val="24"/>
+        </w:rPr>
+        <w:t xml:space="preserve">, </w:t>
+      </w:r>
+      <w:proofErr w:type="spellStart"/>
+      <w:r>
+        <w:rPr>
+          <w:rFonts w:ascii="Times New Roman" w:eastAsia="Calibri" w:hAnsi="Times New Roman" w:cs="Times New Roman"/>
+          <w:bCs/>
+          <w:sz w:val="24"/>
+          <w:szCs w:val="24"/>
+        </w:rPr>
+        <w:t>DtpDeliveryTimeValueChangedEH</w:t>
+      </w:r>
+      <w:proofErr w:type="spellEnd"/>
+      <w:r>
+        <w:rPr>
+          <w:rFonts w:ascii="Times New Roman" w:eastAsia="Calibri" w:hAnsi="Times New Roman" w:cs="Times New Roman"/>
+          <w:bCs/>
+          <w:sz w:val="24"/>
+          <w:szCs w:val="24"/>
+        </w:rPr>
+        <w:t xml:space="preserve">, </w:t>
+      </w:r>
+      <w:proofErr w:type="spellStart"/>
+      <w:r>
+        <w:rPr>
+          <w:rFonts w:ascii="Times New Roman" w:eastAsia="Calibri" w:hAnsi="Times New Roman" w:cs="Times New Roman"/>
+          <w:bCs/>
+          <w:sz w:val="24"/>
+          <w:szCs w:val="24"/>
+        </w:rPr>
+        <w:t>PicPizzaBoxColorClickEH</w:t>
+      </w:r>
+      <w:proofErr w:type="spellEnd"/>
+      <w:r>
+        <w:rPr>
+          <w:rFonts w:ascii="Times New Roman" w:eastAsia="Calibri" w:hAnsi="Times New Roman" w:cs="Times New Roman"/>
+          <w:bCs/>
+          <w:sz w:val="24"/>
+          <w:szCs w:val="24"/>
+        </w:rPr>
+        <w:t xml:space="preserve">, </w:t>
+      </w:r>
+      <w:proofErr w:type="spellStart"/>
+      <w:r>
+        <w:rPr>
+          <w:rFonts w:ascii="Times New Roman" w:eastAsia="Calibri" w:hAnsi="Times New Roman" w:cs="Times New Roman"/>
+          <w:bCs/>
+          <w:sz w:val="24"/>
+          <w:szCs w:val="24"/>
+        </w:rPr>
+        <w:t>BtnResetFormClickEH</w:t>
+      </w:r>
+      <w:proofErr w:type="spellEnd"/>
+      <w:r>
+        <w:rPr>
+          <w:rFonts w:ascii="Times New Roman" w:eastAsia="Calibri" w:hAnsi="Times New Roman" w:cs="Times New Roman"/>
+          <w:bCs/>
+          <w:sz w:val="24"/>
+          <w:szCs w:val="24"/>
+        </w:rPr>
+        <w:t xml:space="preserve">, </w:t>
+      </w:r>
+      <w:proofErr w:type="spellStart"/>
+      <w:r>
+        <w:rPr>
+          <w:rFonts w:ascii="Times New Roman" w:eastAsia="Calibri" w:hAnsi="Times New Roman" w:cs="Times New Roman"/>
+          <w:bCs/>
+          <w:sz w:val="24"/>
+          <w:szCs w:val="24"/>
+        </w:rPr>
+        <w:t>ResetForm</w:t>
+      </w:r>
+      <w:proofErr w:type="spellEnd"/>
+      <w:r>
+        <w:rPr>
+          <w:rFonts w:ascii="Times New Roman" w:eastAsia="Calibri" w:hAnsi="Times New Roman" w:cs="Times New Roman"/>
+          <w:bCs/>
+          <w:sz w:val="24"/>
+          <w:szCs w:val="24"/>
+        </w:rPr>
+        <w:t xml:space="preserve">, and </w:t>
+      </w:r>
+      <w:proofErr w:type="spellStart"/>
+      <w:r>
+        <w:rPr>
+          <w:rFonts w:ascii="Times New Roman" w:eastAsia="Calibri" w:hAnsi="Times New Roman" w:cs="Times New Roman"/>
+          <w:bCs/>
+          <w:sz w:val="24"/>
+          <w:szCs w:val="24"/>
+        </w:rPr>
+        <w:t>ResetControls</w:t>
+      </w:r>
+      <w:proofErr w:type="spellEnd"/>
+      <w:r>
+        <w:rPr>
+          <w:rFonts w:ascii="Times New Roman" w:eastAsia="Calibri" w:hAnsi="Times New Roman" w:cs="Times New Roman"/>
+          <w:bCs/>
+          <w:sz w:val="24"/>
+          <w:szCs w:val="24"/>
+        </w:rPr>
+        <w:t xml:space="preserve"> methods in </w:t>
+      </w:r>
+      <w:proofErr w:type="spellStart"/>
+      <w:r>
+        <w:rPr>
+          <w:rFonts w:ascii="Times New Roman" w:eastAsia="Calibri" w:hAnsi="Times New Roman" w:cs="Times New Roman"/>
+          <w:bCs/>
+          <w:sz w:val="24"/>
+          <w:szCs w:val="24"/>
+        </w:rPr>
+        <w:t>FrmPizzaMaker</w:t>
+      </w:r>
+      <w:proofErr w:type="spellEnd"/>
+      <w:r>
+        <w:rPr>
+          <w:rFonts w:ascii="Times New Roman" w:eastAsia="Calibri" w:hAnsi="Times New Roman" w:cs="Times New Roman"/>
+          <w:bCs/>
+          <w:sz w:val="24"/>
+          <w:szCs w:val="24"/>
+        </w:rPr>
+        <w:t>.</w:t>
+      </w:r>
+      <w:bookmarkEnd w:id="3"/>
+      <w:bookmarkEnd w:id="4"/>
+    </w:p>
+    <w:p>
+      <w:pPr>
+        <w:pStyle w:val="PlainText"/>
+        <w:rPr>
+          <w:rFonts w:ascii="Times New Roman" w:eastAsia="Calibri" w:hAnsi="Times New Roman" w:cs="Times New Roman"/>
+          <w:bCs/>
+          <w:sz w:val="24"/>
+          <w:szCs w:val="24"/>
+        </w:rPr>
+      </w:pPr>
+    </w:p>
+    <w:p>
+      <w:pPr>
+        <w:pStyle w:val="PlainText"/>
+        <w:rPr>
+          <w:rFonts w:ascii="Times New Roman" w:eastAsia="Calibri" w:hAnsi="Times New Roman" w:cs="Times New Roman"/>
+          <w:bCs/>
+          <w:sz w:val="24"/>
+          <w:szCs w:val="24"/>
+        </w:rPr>
+      </w:pPr>
+      <w:r>
+        <w:rPr>
+          <w:rFonts w:ascii="Times New Roman" w:eastAsia="Calibri" w:hAnsi="Times New Roman" w:cs="Times New Roman"/>
+          <w:bCs/>
+          <w:sz w:val="24"/>
+          <w:szCs w:val="24"/>
+        </w:rPr>
+        <w:drawing>
+          <wp:inline distT="0" distB="0" distL="0" distR="0" wp14:anchorId="3BDA7523" wp14:editId="46CC95CF">
+            <wp:extent cx="3600953" cy="4058216"/>
+            <wp:effectExtent l="0" t="0" r="0" b="0"/>
+            <wp:docPr id="1569765845" name="Picture 1"/>
+            <wp:cNvGraphicFramePr>
+              <a:graphicFrameLocks xmlns:a="http://schemas.openxmlformats.org/drawingml/2006/main" noChangeAspect="1"/>
+            </wp:cNvGraphicFramePr>
+            <a:graphic xmlns:a="http://schemas.openxmlformats.org/drawingml/2006/main">
+              <a:graphicData uri="http://schemas.openxmlformats.org/drawingml/2006/picture">
+                <pic:pic xmlns:pic="http://schemas.openxmlformats.org/drawingml/2006/picture">
+                  <pic:nvPicPr>
+                    <pic:cNvPr id="1569765845" name=""/>
+                    <pic:cNvPicPr/>
+                  </pic:nvPicPr>
+                  <pic:blipFill>
+                    <a:blip r:embed="rId13"/>
+                    <a:stretch>
+                      <a:fillRect/>
+                    </a:stretch>
+                  </pic:blipFill>
+                  <pic:spPr>
+                    <a:xfrm>
+                      <a:off x="0" y="0"/>
+                      <a:ext cx="3600953" cy="4058216"/>
+                    </a:xfrm>
+                    <a:prstGeom prst="rect">
+                      <a:avLst/>
+                    </a:prstGeom>
+                  </pic:spPr>
+                </pic:pic>
+              </a:graphicData>
+            </a:graphic>
+          </wp:inline>
+        </w:drawing>
+      </w:r>
+    </w:p>
+    <w:p>
+      <w:pPr>
+        <w:pStyle w:val="PlainText"/>
+        <w:rPr>
+          <w:rFonts w:ascii="Times New Roman" w:eastAsia="Calibri" w:hAnsi="Times New Roman" w:cs="Times New Roman"/>
+          <w:bCs/>
+          <w:sz w:val="24"/>
+          <w:szCs w:val="24"/>
+        </w:rPr>
+      </w:pPr>
+    </w:p>
+    <w:p>
+      <w:pPr>
+        <w:pStyle w:val="PlainText"/>
+        <w:rPr>
+          <w:rFonts w:ascii="Times New Roman" w:eastAsia="Calibri" w:hAnsi="Times New Roman" w:cs="Times New Roman"/>
+          <w:bCs/>
+          <w:sz w:val="24"/>
+          <w:szCs w:val="24"/>
+        </w:rPr>
+      </w:pPr>
+      <w:r>
+        <w:rPr>
+          <w:rFonts w:ascii="Times New Roman" w:eastAsia="Calibri" w:hAnsi="Times New Roman" w:cs="Times New Roman"/>
+          <w:bCs/>
+          <w:sz w:val="24"/>
+          <w:szCs w:val="24"/>
+        </w:rPr>
+        <w:lastRenderedPageBreak/>
+        <w:drawing>
+          <wp:inline distT="0" distB="0" distL="0" distR="0" wp14:anchorId="24FD1E9E" wp14:editId="1D8C6A51">
+            <wp:extent cx="4734586" cy="3801005"/>
+            <wp:effectExtent l="0" t="0" r="8890" b="9525"/>
+            <wp:docPr id="1561250793" name="Picture 1"/>
+            <wp:cNvGraphicFramePr>
+              <a:graphicFrameLocks xmlns:a="http://schemas.openxmlformats.org/drawingml/2006/main" noChangeAspect="1"/>
+            </wp:cNvGraphicFramePr>
+            <a:graphic xmlns:a="http://schemas.openxmlformats.org/drawingml/2006/main">
+              <a:graphicData uri="http://schemas.openxmlformats.org/drawingml/2006/picture">
+                <pic:pic xmlns:pic="http://schemas.openxmlformats.org/drawingml/2006/picture">
+                  <pic:nvPicPr>
+                    <pic:cNvPr id="1561250793" name=""/>
+                    <pic:cNvPicPr/>
+                  </pic:nvPicPr>
+                  <pic:blipFill>
+                    <a:blip r:embed="rId14"/>
+                    <a:stretch>
+                      <a:fillRect/>
+                    </a:stretch>
+                  </pic:blipFill>
+                  <pic:spPr>
+                    <a:xfrm>
+                      <a:off x="0" y="0"/>
+                      <a:ext cx="4734586" cy="3801005"/>
+                    </a:xfrm>
+                    <a:prstGeom prst="rect">
+                      <a:avLst/>
+                    </a:prstGeom>
+                  </pic:spPr>
+                </pic:pic>
+              </a:graphicData>
+            </a:graphic>
+          </wp:inline>
+        </w:drawing>
+      </w:r>
+    </w:p>
+    <w:p>
+      <w:pPr>
+        <w:pStyle w:val="PlainText"/>
+        <w:rPr>
+          <w:rFonts w:ascii="Times New Roman" w:eastAsia="Calibri" w:hAnsi="Times New Roman" w:cs="Times New Roman"/>
+          <w:bCs/>
+          <w:sz w:val="24"/>
+          <w:szCs w:val="24"/>
+        </w:rPr>
+      </w:pPr>
+    </w:p>
+    <w:p>
+      <w:pPr>
+        <w:pStyle w:val="PlainText"/>
+        <w:rPr>
+          <w:rFonts w:ascii="Times New Roman" w:eastAsia="Calibri" w:hAnsi="Times New Roman" w:cs="Times New Roman"/>
+          <w:bCs/>
+          <w:sz w:val="24"/>
+          <w:szCs w:val="24"/>
+        </w:rPr>
+      </w:pPr>
+      <w:r>
+        <w:rPr>
+          <w:rFonts w:ascii="Times New Roman" w:eastAsia="Calibri" w:hAnsi="Times New Roman" w:cs="Times New Roman"/>
+          <w:bCs/>
+          <w:sz w:val="24"/>
+          <w:szCs w:val="24"/>
+        </w:rPr>
+        <w:drawing>
+          <wp:inline distT="0" distB="0" distL="0" distR="0" wp14:anchorId="3B52622C" wp14:editId="628D065A">
+            <wp:extent cx="5477639" cy="4124901"/>
+            <wp:effectExtent l="0" t="0" r="0" b="9525"/>
+            <wp:docPr id="1783795642" name="Picture 1"/>
+            <wp:cNvGraphicFramePr>
+              <a:graphicFrameLocks xmlns:a="http://schemas.openxmlformats.org/drawingml/2006/main" noChangeAspect="1"/>
+            </wp:cNvGraphicFramePr>
+            <a:graphic xmlns:a="http://schemas.openxmlformats.org/drawingml/2006/main">
+              <a:graphicData uri="http://schemas.openxmlformats.org/drawingml/2006/picture">
+                <pic:pic xmlns:pic="http://schemas.openxmlformats.org/drawingml/2006/picture">
+                  <pic:nvPicPr>
+                    <pic:cNvPr id="1783795642" name=""/>
+                    <pic:cNvPicPr/>
+                  </pic:nvPicPr>
+                  <pic:blipFill>
+                    <a:blip r:embed="rId15"/>
+                    <a:stretch>
+                      <a:fillRect/>
+                    </a:stretch>
+                  </pic:blipFill>
+                  <pic:spPr>
+                    <a:xfrm>
+                      <a:off x="0" y="0"/>
+                      <a:ext cx="5477639" cy="4124901"/>
+                    </a:xfrm>
+                    <a:prstGeom prst="rect">
+                      <a:avLst/>
+                    </a:prstGeom>
+                  </pic:spPr>
+                </pic:pic>
+              </a:graphicData>
+            </a:graphic>
+          </wp:inline>
+        </w:drawing>
+      </w:r>
+    </w:p>
+    <w:p>
+      <w:pPr>
+        <w:pStyle w:val="PlainText"/>
+        <w:rPr>
+          <w:rFonts w:ascii="Times New Roman" w:eastAsia="Calibri" w:hAnsi="Times New Roman" w:cs="Times New Roman"/>
+          <w:bCs/>
+          <w:sz w:val="24"/>
+          <w:szCs w:val="24"/>
+        </w:rPr>
+      </w:pPr>
+      <w:r>
+        <w:rPr>
+          <w:rFonts w:ascii="Times New Roman" w:eastAsia="Calibri" w:hAnsi="Times New Roman" w:cs="Times New Roman"/>
+          <w:bCs/>
+          <w:sz w:val="24"/>
+          <w:szCs w:val="24"/>
+        </w:rPr>
+        <w:lastRenderedPageBreak/>
+        <w:drawing>
+          <wp:inline distT="0" distB="0" distL="0" distR="0" wp14:anchorId="575A0BEE" wp14:editId="348891B0">
+            <wp:extent cx="4896533" cy="3505689"/>
+            <wp:effectExtent l="0" t="0" r="0" b="0"/>
+            <wp:docPr id="1313731697" name="Picture 1"/>
+            <wp:cNvGraphicFramePr>
+              <a:graphicFrameLocks xmlns:a="http://schemas.openxmlformats.org/drawingml/2006/main" noChangeAspect="1"/>
+            </wp:cNvGraphicFramePr>
+            <a:graphic xmlns:a="http://schemas.openxmlformats.org/drawingml/2006/main">
+              <a:graphicData uri="http://schemas.openxmlformats.org/drawingml/2006/picture">
+                <pic:pic xmlns:pic="http://schemas.openxmlformats.org/drawingml/2006/picture">
+                  <pic:nvPicPr>
+                    <pic:cNvPr id="1313731697" name=""/>
+                    <pic:cNvPicPr/>
+                  </pic:nvPicPr>
+                  <pic:blipFill>
+                    <a:blip r:embed="rId16"/>
+                    <a:stretch>
+                      <a:fillRect/>
+                    </a:stretch>
+                  </pic:blipFill>
+                  <pic:spPr>
+                    <a:xfrm>
+                      <a:off x="0" y="0"/>
+                      <a:ext cx="4896533" cy="3505689"/>
+                    </a:xfrm>
+                    <a:prstGeom prst="rect">
+                      <a:avLst/>
+                    </a:prstGeom>
+                  </pic:spPr>
+                </pic:pic>
+              </a:graphicData>
+            </a:graphic>
+          </wp:inline>
+        </w:drawing>
+      </w:r>
+    </w:p>
+    <w:p>
+      <w:pPr>
+        <w:pStyle w:val="PlainText"/>
+        <w:rPr>
+          <w:rFonts w:ascii="Times New Roman" w:eastAsia="Calibri" w:hAnsi="Times New Roman" w:cs="Times New Roman"/>
+          <w:bCs/>
+          <w:sz w:val="24"/>
+          <w:szCs w:val="24"/>
+        </w:rPr>
+      </w:pPr>
+    </w:p>
+    <w:p>
+      <w:pPr>
+        <w:pStyle w:val="PlainText"/>
+        <w:rPr>
+          <w:rFonts w:ascii="Times New Roman" w:eastAsia="Calibri" w:hAnsi="Times New Roman" w:cs="Times New Roman"/>
+          <w:bCs/>
+          <w:sz w:val="24"/>
+          <w:szCs w:val="24"/>
+        </w:rPr>
+      </w:pPr>
+      <w:r>
+        <w:rPr>
+          <w:rFonts w:ascii="Times New Roman" w:eastAsia="Calibri" w:hAnsi="Times New Roman" w:cs="Times New Roman"/>
+          <w:bCs/>
+          <w:sz w:val="24"/>
+          <w:szCs w:val="24"/>
+        </w:rPr>
+        <w:drawing>
+          <wp:inline distT="0" distB="0" distL="0" distR="0" wp14:anchorId="185C1BB4" wp14:editId="209F8742">
+            <wp:extent cx="4839375" cy="3658111"/>
+            <wp:effectExtent l="0" t="0" r="0" b="0"/>
+            <wp:docPr id="1477181236" name="Picture 1"/>
+            <wp:cNvGraphicFramePr>
+              <a:graphicFrameLocks xmlns:a="http://schemas.openxmlformats.org/drawingml/2006/main" noChangeAspect="1"/>
+            </wp:cNvGraphicFramePr>
+            <a:graphic xmlns:a="http://schemas.openxmlformats.org/drawingml/2006/main">
+              <a:graphicData uri="http://schemas.openxmlformats.org/drawingml/2006/picture">
+                <pic:pic xmlns:pic="http://schemas.openxmlformats.org/drawingml/2006/picture">
+                  <pic:nvPicPr>
+                    <pic:cNvPr id="1477181236" name=""/>
+                    <pic:cNvPicPr/>
+                  </pic:nvPicPr>
+                  <pic:blipFill>
+                    <a:blip r:embed="rId17"/>
+                    <a:stretch>
+                      <a:fillRect/>
+                    </a:stretch>
+                  </pic:blipFill>
+                  <pic:spPr>
+                    <a:xfrm>
+                      <a:off x="0" y="0"/>
+                      <a:ext cx="4839375" cy="3658111"/>
+                    </a:xfrm>
+                    <a:prstGeom prst="rect">
+                      <a:avLst/>
+                    </a:prstGeom>
+                  </pic:spPr>
+                </pic:pic>
+              </a:graphicData>
+            </a:graphic>
+          </wp:inline>
+        </w:drawing>
+      </w:r>
+    </w:p>
+    <w:p>
+      <w:pPr>
+        <w:pStyle w:val="PlainText"/>
+        <w:rPr>
+          <w:rFonts w:ascii="Times New Roman" w:eastAsia="Calibri" w:hAnsi="Times New Roman" w:cs="Times New Roman"/>
+          <w:bCs/>
+          <w:sz w:val="24"/>
+          <w:szCs w:val="24"/>
+        </w:rPr>
+      </w:pPr>
+    </w:p>
+    <w:p>
+      <w:pPr>
+        <w:pStyle w:val="PlainText"/>
+        <w:rPr>
+          <w:rFonts w:ascii="Times New Roman" w:eastAsia="Calibri" w:hAnsi="Times New Roman" w:cs="Times New Roman"/>
+          <w:bCs/>
+          <w:sz w:val="24"/>
+          <w:szCs w:val="24"/>
+        </w:rPr>
+      </w:pPr>
+      <w:r>
+        <w:rPr>
+          <w:rFonts w:ascii="Times New Roman" w:eastAsia="Calibri" w:hAnsi="Times New Roman" w:cs="Times New Roman"/>
+          <w:bCs/>
+          <w:sz w:val="24"/>
+          <w:szCs w:val="24"/>
+        </w:rPr>
+        <w:lastRenderedPageBreak/>
+        <w:drawing>
+          <wp:inline distT="0" distB="0" distL="0" distR="0" wp14:anchorId="7385AFA9" wp14:editId="6AB0EDCA">
+            <wp:extent cx="3553321" cy="2362530"/>
+            <wp:effectExtent l="0" t="0" r="9525" b="0"/>
+            <wp:docPr id="1941396475" name="Picture 1"/>
+            <wp:cNvGraphicFramePr>
+              <a:graphicFrameLocks xmlns:a="http://schemas.openxmlformats.org/drawingml/2006/main" noChangeAspect="1"/>
+            </wp:cNvGraphicFramePr>
+            <a:graphic xmlns:a="http://schemas.openxmlformats.org/drawingml/2006/main">
+              <a:graphicData uri="http://schemas.openxmlformats.org/drawingml/2006/picture">
+                <pic:pic xmlns:pic="http://schemas.openxmlformats.org/drawingml/2006/picture">
+                  <pic:nvPicPr>
+                    <pic:cNvPr id="1941396475" name=""/>
+                    <pic:cNvPicPr/>
+                  </pic:nvPicPr>
+                  <pic:blipFill>
+                    <a:blip r:embed="rId18"/>
+                    <a:stretch>
+                      <a:fillRect/>
+                    </a:stretch>
+                  </pic:blipFill>
+                  <pic:spPr>
+                    <a:xfrm>
+                      <a:off x="0" y="0"/>
+                      <a:ext cx="3553321" cy="2362530"/>
+                    </a:xfrm>
+                    <a:prstGeom prst="rect">
+                      <a:avLst/>
+                    </a:prstGeom>
+                  </pic:spPr>
+                </pic:pic>
+              </a:graphicData>
+            </a:graphic>
+          </wp:inline>
+        </w:drawing>
+      </w:r>
+    </w:p>
+    <w:p>
+      <w:pPr>
+        <w:pStyle w:val="PlainText"/>
+        <w:rPr>
+          <w:rFonts w:ascii="Times New Roman" w:eastAsia="Calibri" w:hAnsi="Times New Roman" w:cs="Times New Roman"/>
+          <w:bCs/>
+          <w:sz w:val="24"/>
+          <w:szCs w:val="24"/>
+        </w:rPr>
+      </w:pPr>
+    </w:p>
+    <w:p>
+      <w:pPr>
+        <w:pStyle w:val="PlainText"/>
+        <w:rPr>
+          <w:rFonts w:ascii="Times New Roman" w:eastAsia="Calibri" w:hAnsi="Times New Roman" w:cs="Times New Roman"/>
+          <w:bCs/>
+          <w:sz w:val="24"/>
+          <w:szCs w:val="24"/>
+        </w:rPr>
+      </w:pPr>
+      <w:r>
+        <w:rPr>
+          <w:rFonts w:ascii="Times New Roman" w:eastAsia="Calibri" w:hAnsi="Times New Roman" w:cs="Times New Roman"/>
+          <w:bCs/>
+          <w:sz w:val="24"/>
+          <w:szCs w:val="24"/>
+        </w:rPr>
+        <w:drawing>
+          <wp:inline distT="0" distB="0" distL="0" distR="0" wp14:anchorId="380D6276" wp14:editId="7487179D">
+            <wp:extent cx="3734321" cy="5649113"/>
+            <wp:effectExtent l="0" t="0" r="0" b="8890"/>
+            <wp:docPr id="324017659" name="Picture 1"/>
+            <wp:cNvGraphicFramePr>
+              <a:graphicFrameLocks xmlns:a="http://schemas.openxmlformats.org/drawingml/2006/main" noChangeAspect="1"/>
+            </wp:cNvGraphicFramePr>
+            <a:graphic xmlns:a="http://schemas.openxmlformats.org/drawingml/2006/main">
+              <a:graphicData uri="http://schemas.openxmlformats.org/drawingml/2006/picture">
+                <pic:pic xmlns:pic="http://schemas.openxmlformats.org/drawingml/2006/picture">
+                  <pic:nvPicPr>
+                    <pic:cNvPr id="324017659" name=""/>
+                    <pic:cNvPicPr/>
+                  </pic:nvPicPr>
+                  <pic:blipFill>
+                    <a:blip r:embed="rId19"/>
+                    <a:stretch>
+                      <a:fillRect/>
+                    </a:stretch>
+                  </pic:blipFill>
+                  <pic:spPr>
+                    <a:xfrm>
+                      <a:off x="0" y="0"/>
+                      <a:ext cx="3734321" cy="5649113"/>
+                    </a:xfrm>
+                    <a:prstGeom prst="rect">
+                      <a:avLst/>
+                    </a:prstGeom>
+                  </pic:spPr>
+                </pic:pic>
+              </a:graphicData>
+            </a:graphic>
+          </wp:inline>
+        </w:drawing>
+      </w:r>
+    </w:p>
+    <w:p>
+      <w:pPr>
+        <w:pStyle w:val="PlainText"/>
+        <w:rPr>
+          <w:rFonts w:ascii="Times New Roman" w:eastAsia="Calibri" w:hAnsi="Times New Roman" w:cs="Times New Roman"/>
           <w:b/>
           <w:sz w:val="24"/>
           <w:szCs w:val="24"/>
@@ -646,6 +2012,7 @@
           <w:sz w:val="24"/>
           <w:szCs w:val="24"/>
         </w:rPr>
+        <w:lastRenderedPageBreak/>
         <w:t xml:space="preserve">Part </w:t>
       </w:r>
       <w:r>
@@ -1802,6 +3169,119 @@
     </w:lvl>
   </w:abstractNum>
   <w:abstractNum w:abstractNumId="12" w15:restartNumberingAfterBreak="0">
+    <w:nsid w:val="775C659F"/>
+    <w:multiLevelType w:val="hybridMultilevel"/>
+    <w:tmpl w:val="B09CF1FC"/>
+    <w:lvl w:ilvl="0" w:tplc="04090001">
+      <w:start w:val="1"/>
+      <w:numFmt w:val="bullet"/>
+      <w:lvlText w:val=""/>
+      <w:lvlJc w:val="left"/>
+      <w:pPr>
+        <w:ind w:left="360" w:hanging="360"/>
+      </w:pPr>
+      <w:rPr>
+        <w:rFonts w:ascii="Symbol" w:hAnsi="Symbol" w:hint="default"/>
+      </w:rPr>
+    </w:lvl>
+    <w:lvl w:ilvl="1" w:tplc="04090003">
+      <w:start w:val="1"/>
+      <w:numFmt w:val="bullet"/>
+      <w:lvlText w:val="o"/>
+      <w:lvlJc w:val="left"/>
+      <w:pPr>
+        <w:ind w:left="1080" w:hanging="360"/>
+      </w:pPr>
+      <w:rPr>
+        <w:rFonts w:ascii="Courier New" w:hAnsi="Courier New" w:cs="Courier New" w:hint="default"/>
+      </w:rPr>
+    </w:lvl>
+    <w:lvl w:ilvl="2" w:tplc="04090005">
+      <w:start w:val="1"/>
+      <w:numFmt w:val="bullet"/>
+      <w:lvlText w:val=""/>
+      <w:lvlJc w:val="left"/>
+      <w:pPr>
+        <w:ind w:left="1800" w:hanging="360"/>
+      </w:pPr>
+      <w:rPr>
+        <w:rFonts w:ascii="Wingdings" w:hAnsi="Wingdings" w:hint="default"/>
+      </w:rPr>
+    </w:lvl>
+    <w:lvl w:ilvl="3" w:tplc="04090001">
+      <w:start w:val="1"/>
+      <w:numFmt w:val="bullet"/>
+      <w:lvlText w:val=""/>
+      <w:lvlJc w:val="left"/>
+      <w:pPr>
+        <w:ind w:left="2520" w:hanging="360"/>
+      </w:pPr>
+      <w:rPr>
+        <w:rFonts w:ascii="Symbol" w:hAnsi="Symbol" w:hint="default"/>
+      </w:rPr>
+    </w:lvl>
+    <w:lvl w:ilvl="4" w:tplc="04090003">
+      <w:start w:val="1"/>
+      <w:numFmt w:val="bullet"/>
+      <w:lvlText w:val="o"/>
+      <w:lvlJc w:val="left"/>
+      <w:pPr>
+        <w:ind w:left="3240" w:hanging="360"/>
+      </w:pPr>
+      <w:rPr>
+        <w:rFonts w:ascii="Courier New" w:hAnsi="Courier New" w:cs="Courier New" w:hint="default"/>
+      </w:rPr>
+    </w:lvl>
+    <w:lvl w:ilvl="5" w:tplc="04090005">
+      <w:start w:val="1"/>
+      <w:numFmt w:val="bullet"/>
+      <w:lvlText w:val=""/>
+      <w:lvlJc w:val="left"/>
+      <w:pPr>
+        <w:ind w:left="3960" w:hanging="360"/>
+      </w:pPr>
+      <w:rPr>
+        <w:rFonts w:ascii="Wingdings" w:hAnsi="Wingdings" w:hint="default"/>
+      </w:rPr>
+    </w:lvl>
+    <w:lvl w:ilvl="6" w:tplc="04090001">
+      <w:start w:val="1"/>
+      <w:numFmt w:val="bullet"/>
+      <w:lvlText w:val=""/>
+      <w:lvlJc w:val="left"/>
+      <w:pPr>
+        <w:ind w:left="4680" w:hanging="360"/>
+      </w:pPr>
+      <w:rPr>
+        <w:rFonts w:ascii="Symbol" w:hAnsi="Symbol" w:hint="default"/>
+      </w:rPr>
+    </w:lvl>
+    <w:lvl w:ilvl="7" w:tplc="04090003">
+      <w:start w:val="1"/>
+      <w:numFmt w:val="bullet"/>
+      <w:lvlText w:val="o"/>
+      <w:lvlJc w:val="left"/>
+      <w:pPr>
+        <w:ind w:left="5400" w:hanging="360"/>
+      </w:pPr>
+      <w:rPr>
+        <w:rFonts w:ascii="Courier New" w:hAnsi="Courier New" w:cs="Courier New" w:hint="default"/>
+      </w:rPr>
+    </w:lvl>
+    <w:lvl w:ilvl="8" w:tplc="04090005">
+      <w:start w:val="1"/>
+      <w:numFmt w:val="bullet"/>
+      <w:lvlText w:val=""/>
+      <w:lvlJc w:val="left"/>
+      <w:pPr>
+        <w:ind w:left="6120" w:hanging="360"/>
+      </w:pPr>
+      <w:rPr>
+        <w:rFonts w:ascii="Wingdings" w:hAnsi="Wingdings" w:hint="default"/>
+      </w:rPr>
+    </w:lvl>
+  </w:abstractNum>
+  <w:abstractNum w:abstractNumId="13" w15:restartNumberingAfterBreak="0">
     <w:nsid w:val="79F44753"/>
     <w:multiLevelType w:val="hybridMultilevel"/>
     <w:tmpl w:val="379002D2"/>
@@ -1887,7 +3367,7 @@
       </w:pPr>
     </w:lvl>
   </w:abstractNum>
-  <w:abstractNum w:abstractNumId="13" w15:restartNumberingAfterBreak="0">
+  <w:abstractNum w:abstractNumId="14" w15:restartNumberingAfterBreak="0">
     <w:nsid w:val="7DDB1B3B"/>
     <w:multiLevelType w:val="hybridMultilevel"/>
     <w:tmpl w:val="937EB722"/>
@@ -1976,7 +3456,7 @@
       </w:pPr>
     </w:lvl>
   </w:abstractNum>
-  <w:abstractNum w:abstractNumId="14" w15:restartNumberingAfterBreak="0">
+  <w:abstractNum w:abstractNumId="15" w15:restartNumberingAfterBreak="0">
     <w:nsid w:val="7EF1444E"/>
     <w:multiLevelType w:val="hybridMultilevel"/>
     <w:tmpl w:val="379002D2"/>
@@ -2126,7 +3606,7 @@
     </w:lvlOverride>
   </w:num>
   <w:num w:numId="4" w16cid:durableId="1023020546">
-    <w:abstractNumId w:val="14"/>
+    <w:abstractNumId w:val="15"/>
     <w:lvlOverride w:ilvl="0">
       <w:startOverride w:val="1"/>
     </w:lvlOverride>
@@ -2159,7 +3639,7 @@
     <w:abstractNumId w:val="6"/>
   </w:num>
   <w:num w:numId="6" w16cid:durableId="281544093">
-    <w:abstractNumId w:val="12"/>
+    <w:abstractNumId w:val="13"/>
   </w:num>
   <w:num w:numId="7" w16cid:durableId="128480522">
     <w:abstractNumId w:val="3"/>
@@ -2213,13 +3693,25 @@
     <w:abstractNumId w:val="7"/>
   </w:num>
   <w:num w:numId="15" w16cid:durableId="1023357532">
-    <w:abstractNumId w:val="13"/>
+    <w:abstractNumId w:val="14"/>
   </w:num>
   <w:num w:numId="16" w16cid:durableId="998727249">
     <w:abstractNumId w:val="1"/>
   </w:num>
   <w:num w:numId="17" w16cid:durableId="1247769540">
     <w:abstractNumId w:val="11"/>
+  </w:num>
+  <w:num w:numId="18" w16cid:durableId="1543446309">
+    <w:abstractNumId w:val="12"/>
+    <w:lvlOverride w:ilvl="0"/>
+    <w:lvlOverride w:ilvl="1"/>
+    <w:lvlOverride w:ilvl="2"/>
+    <w:lvlOverride w:ilvl="3"/>
+    <w:lvlOverride w:ilvl="4"/>
+    <w:lvlOverride w:ilvl="5"/>
+    <w:lvlOverride w:ilvl="6"/>
+    <w:lvlOverride w:ilvl="7"/>
+    <w:lvlOverride w:ilvl="8"/>
   </w:num>
 </w:numbering>
 </file>
@@ -2828,7 +4320,6 @@
   <w:style w:type="character" w:default="1" w:styleId="DefaultParagraphFont">
     <w:name w:val="Default Paragraph Font"/>
     <w:uiPriority w:val="1"/>
-    <w:semiHidden/>
     <w:unhideWhenUsed/>
   </w:style>
   <w:style w:type="table" w:default="1" w:styleId="TableNormal">

</xml_diff>